<commit_message>
completed univariate charts phase1
</commit_message>
<xml_diff>
--- a/Observations.docx
+++ b/Observations.docx
@@ -647,6 +647,28 @@
       </w:r>
     </w:p>
     <w:p/>
+    <w:p>
+      <w:r>
+        <w:t xml:space="preserve">The box plots for departure and arrival delays highlight a common central trend with most flights experiencing minimal delays. However, both plots reveal numerous outliers, indicating </w:t>
+      </w:r>
+      <w:r>
+        <w:lastRenderedPageBreak/>
+        <w:t>that a significant number of flights are subject to substantial delays. These outliers, which represent exceptional cases of extended wait times, are critical points for operational review to improve overall punctuality and customer satisfaction.</w:t>
+      </w:r>
+    </w:p>
+    <w:p/>
+    <w:p/>
+    <w:p>
+      <w:r>
+        <w:t>Inference:</w:t>
+      </w:r>
+    </w:p>
+    <w:p>
+      <w:r>
+        <w:t>The box plots for departure and arrival delays display a tightly clustered median, suggesting that most flights adhere to the schedule, yet the presence of outliers indicates instances of substantial delays. This pattern underscores an operational focus area—while general punctuality is achieved, attention to the outliers could enhance reliability and customer satisfaction.</w:t>
+      </w:r>
+    </w:p>
+    <w:p/>
     <w:p/>
     <w:p>
       <w:pPr>
@@ -701,6 +723,87 @@
     </w:p>
     <w:p/>
     <w:p>
+      <w:r>
+        <w:drawing>
+          <wp:inline distT="0" distB="0" distL="0" distR="0" wp14:anchorId="63AD8359" wp14:editId="716C627B">
+            <wp:extent cx="5943600" cy="3382645"/>
+            <wp:effectExtent l="0" t="0" r="0" b="0"/>
+            <wp:docPr id="5486918" name="Picture 1" descr="A group of bars with different colors&#10;&#10;Description automatically generated with medium confidence"/>
+            <wp:cNvGraphicFramePr>
+              <a:graphicFrameLocks xmlns:a="http://schemas.openxmlformats.org/drawingml/2006/main" noChangeAspect="1"/>
+            </wp:cNvGraphicFramePr>
+            <a:graphic xmlns:a="http://schemas.openxmlformats.org/drawingml/2006/main">
+              <a:graphicData uri="http://schemas.openxmlformats.org/drawingml/2006/picture">
+                <pic:pic xmlns:pic="http://schemas.openxmlformats.org/drawingml/2006/picture">
+                  <pic:nvPicPr>
+                    <pic:cNvPr id="5486918" name="Picture 1" descr="A group of bars with different colors&#10;&#10;Description automatically generated with medium confidence"/>
+                    <pic:cNvPicPr/>
+                  </pic:nvPicPr>
+                  <pic:blipFill>
+                    <a:blip r:embed="rId9"/>
+                    <a:stretch>
+                      <a:fillRect/>
+                    </a:stretch>
+                  </pic:blipFill>
+                  <pic:spPr>
+                    <a:xfrm>
+                      <a:off x="0" y="0"/>
+                      <a:ext cx="5943600" cy="3382645"/>
+                    </a:xfrm>
+                    <a:prstGeom prst="rect">
+                      <a:avLst/>
+                    </a:prstGeom>
+                  </pic:spPr>
+                </pic:pic>
+              </a:graphicData>
+            </a:graphic>
+          </wp:inline>
+        </w:drawing>
+      </w:r>
+    </w:p>
+    <w:p/>
+    <w:p>
+      <w:proofErr w:type="spellStart"/>
+      <w:r>
+        <w:t>Presenation</w:t>
+      </w:r>
+      <w:proofErr w:type="spellEnd"/>
+      <w:r>
+        <w:t>:</w:t>
+      </w:r>
+    </w:p>
+    <w:p>
+      <w:proofErr w:type="gramStart"/>
+      <w:r>
+        <w:t>In reviewing the pre-flight service ratings for an airline, it's</w:t>
+      </w:r>
+      <w:proofErr w:type="gramEnd"/>
+      <w:r>
+        <w:t xml:space="preserve"> observed that passengers are generally satisfied with check-in services and the convenience of departure and arrival times, with many high ratings. However, there's a notable opportunity for improvement in the online </w:t>
+      </w:r>
+      <w:r>
+        <w:lastRenderedPageBreak/>
+        <w:t>booking experience, despite a decent number of favorable responses. Gate locations received a more neutral response, suggesting that while not a significant pain point, there is room for enhancement in this area. These insights highlight specific targets for the airline to improve its pre-flight services and enhance overall customer satisfaction.</w:t>
+      </w:r>
+    </w:p>
+    <w:p/>
+    <w:p/>
+    <w:p>
+      <w:r>
+        <w:t>Inference:</w:t>
+      </w:r>
+    </w:p>
+    <w:p/>
+    <w:p>
+      <w:r>
+        <w:t>The visual analysis of pre-flight service ratings reveals insightful trends: Passengers are generally satisfied with the check-in service and the convenience of departure/arrival times, as indicated by the predominance of higher ratings. The online booking experience, while still favorably rated, shows a broader spread across the rating spectrum, suggesting some passengers face challenges, which could be an area for improvement. Gate location evaluations are more evenly distributed, indicating no strong consensus on satisfaction or dissatisfaction, pointing to an opportunity for a deeper dive into passenger preferences in this area.</w:t>
+      </w:r>
+    </w:p>
+    <w:p/>
+    <w:p/>
+    <w:p/>
+    <w:p/>
+    <w:p>
       <w:pPr>
         <w:rPr>
           <w:b/>
@@ -798,7 +901,80 @@
     </w:p>
     <w:p/>
     <w:p/>
-    <w:p/>
+    <w:p>
+      <w:r>
+        <w:lastRenderedPageBreak/>
+        <w:drawing>
+          <wp:inline distT="0" distB="0" distL="0" distR="0" wp14:anchorId="6F1C6AED" wp14:editId="21353C33">
+            <wp:extent cx="4492978" cy="2800911"/>
+            <wp:effectExtent l="0" t="0" r="3175" b="6350"/>
+            <wp:docPr id="348206697" name="Picture 1" descr="A graph of different colored bars&#10;&#10;Description automatically generated with medium confidence"/>
+            <wp:cNvGraphicFramePr>
+              <a:graphicFrameLocks xmlns:a="http://schemas.openxmlformats.org/drawingml/2006/main" noChangeAspect="1"/>
+            </wp:cNvGraphicFramePr>
+            <a:graphic xmlns:a="http://schemas.openxmlformats.org/drawingml/2006/main">
+              <a:graphicData uri="http://schemas.openxmlformats.org/drawingml/2006/picture">
+                <pic:pic xmlns:pic="http://schemas.openxmlformats.org/drawingml/2006/picture">
+                  <pic:nvPicPr>
+                    <pic:cNvPr id="348206697" name="Picture 1" descr="A graph of different colored bars&#10;&#10;Description automatically generated with medium confidence"/>
+                    <pic:cNvPicPr/>
+                  </pic:nvPicPr>
+                  <pic:blipFill>
+                    <a:blip r:embed="rId10"/>
+                    <a:stretch>
+                      <a:fillRect/>
+                    </a:stretch>
+                  </pic:blipFill>
+                  <pic:spPr>
+                    <a:xfrm>
+                      <a:off x="0" y="0"/>
+                      <a:ext cx="4506080" cy="2809079"/>
+                    </a:xfrm>
+                    <a:prstGeom prst="rect">
+                      <a:avLst/>
+                    </a:prstGeom>
+                  </pic:spPr>
+                </pic:pic>
+              </a:graphicData>
+            </a:graphic>
+          </wp:inline>
+        </w:drawing>
+      </w:r>
+    </w:p>
+    <w:p/>
+    <w:p>
+      <w:r>
+        <w:t xml:space="preserve">The chart presents satisfaction ratings for various airline services. Inflight entertainment and seat comfort have high counts of positive ratings, showing areas of strength. Food and drink, along with on-board service, show a balanced spread across ratings, suggesting variability in passenger experiences. Notably, inflight </w:t>
+      </w:r>
+      <w:proofErr w:type="spellStart"/>
+      <w:r>
+        <w:t>wifi</w:t>
+      </w:r>
+      <w:proofErr w:type="spellEnd"/>
+      <w:r>
+        <w:t xml:space="preserve"> and baggage handling received mixed feedback, with significant counts at lower ratings, indicating potential areas for improvement. These insights reveal passengers' priorities and service aspects that require attention to enhance overall satisfaction.</w:t>
+      </w:r>
+    </w:p>
+    <w:p/>
+    <w:p/>
+    <w:p>
+      <w:r>
+        <w:t>Inference:</w:t>
+      </w:r>
+    </w:p>
+    <w:p>
+      <w:r>
+        <w:t xml:space="preserve">The stacked bar charts clearly show that inflight entertainment and seat comfort are areas where passengers are most satisfied, with a significant number of high ratings. On the other hand, inflight </w:t>
+      </w:r>
+      <w:proofErr w:type="spellStart"/>
+      <w:r>
+        <w:t>wifi</w:t>
+      </w:r>
+      <w:proofErr w:type="spellEnd"/>
+      <w:r>
+        <w:t xml:space="preserve"> service and baggage handling have received lower ratings, signaling that these are the areas where passengers are less satisfied and where the airline could focus its improvement efforts. These visual indicators are crucial for quickly pinpointing service strengths and weaknesses.</w:t>
+      </w:r>
+    </w:p>
     <w:sectPr>
       <w:pgSz w:w="12240" w:h="15840"/>
       <w:pgMar w:top="1440" w:right="1440" w:bottom="1440" w:left="1440" w:header="720" w:footer="720" w:gutter="0"/>

</xml_diff>